<commit_message>
Bao cao tien do cac tuan da hoc
</commit_message>
<xml_diff>
--- a/BaoCaoTuan.docx
+++ b/BaoCaoTuan.docx
@@ -804,8 +804,6 @@
         </w:rPr>
         <w:t>Huỳnh Minh Sang – DH52201355</w:t>
       </w:r>
-      <w:bookmarkStart w:id="0" w:name="_GoBack"/>
-      <w:bookmarkEnd w:id="0"/>
     </w:p>
     <w:p/>
     <w:p/>
@@ -1123,6 +1121,107 @@
         </w:rPr>
         <w:t>Tạo được đường dẫn admin</w:t>
       </w:r>
+    </w:p>
+    <w:p>
+      <w:pPr>
+        <w:rPr>
+          <w:b/>
+          <w:sz w:val="36"/>
+          <w:lang w:val="vi-VN"/>
+        </w:rPr>
+      </w:pPr>
+      <w:r>
+        <w:rPr>
+          <w:b/>
+          <w:sz w:val="36"/>
+        </w:rPr>
+        <w:t xml:space="preserve">Tuần </w:t>
+      </w:r>
+      <w:r>
+        <w:rPr>
+          <w:b/>
+          <w:sz w:val="36"/>
+          <w:lang w:val="vi-VN"/>
+        </w:rPr>
+        <w:t>5:</w:t>
+      </w:r>
+    </w:p>
+    <w:p>
+      <w:pPr>
+        <w:tabs>
+          <w:tab w:val="left" w:pos="4124"/>
+        </w:tabs>
+        <w:rPr>
+          <w:sz w:val="28"/>
+        </w:rPr>
+      </w:pPr>
+      <w:r>
+        <w:rPr>
+          <w:sz w:val="28"/>
+        </w:rPr>
+        <w:t xml:space="preserve">Trong tuần  </w:t>
+      </w:r>
+      <w:r>
+        <w:rPr>
+          <w:sz w:val="28"/>
+          <w:lang w:val="vi-VN"/>
+        </w:rPr>
+        <w:t>này:</w:t>
+      </w:r>
+      <w:r>
+        <w:rPr>
+          <w:sz w:val="28"/>
+        </w:rPr>
+        <w:tab/>
+      </w:r>
+    </w:p>
+    <w:p>
+      <w:pPr>
+        <w:pStyle w:val="ListParagraph"/>
+        <w:numPr>
+          <w:ilvl w:val="0"/>
+          <w:numId w:val="4"/>
+        </w:numPr>
+        <w:rPr>
+          <w:sz w:val="28"/>
+        </w:rPr>
+      </w:pPr>
+      <w:r>
+        <w:rPr>
+          <w:sz w:val="28"/>
+          <w:lang w:val="vi-VN"/>
+        </w:rPr>
+        <w:t>Thầy kiểm tra báo cáo code 50%.</w:t>
+      </w:r>
+      <w:bookmarkStart w:id="0" w:name="_GoBack"/>
+      <w:bookmarkEnd w:id="0"/>
+    </w:p>
+    <w:p>
+      <w:pPr>
+        <w:tabs>
+          <w:tab w:val="left" w:pos="4124"/>
+        </w:tabs>
+        <w:rPr>
+          <w:sz w:val="28"/>
+        </w:rPr>
+      </w:pPr>
+    </w:p>
+    <w:p>
+      <w:pPr>
+        <w:rPr>
+          <w:b/>
+          <w:sz w:val="36"/>
+          <w:lang w:val="vi-VN"/>
+        </w:rPr>
+      </w:pPr>
+    </w:p>
+    <w:p>
+      <w:pPr>
+        <w:rPr>
+          <w:sz w:val="28"/>
+          <w:lang w:val="vi-VN"/>
+        </w:rPr>
+      </w:pPr>
     </w:p>
     <w:sectPr>
       <w:pgSz w:w="12240" w:h="15840"/>

</xml_diff>

<commit_message>
Bao cao tien do moi tuan
</commit_message>
<xml_diff>
--- a/BaoCaoTuan.docx
+++ b/BaoCaoTuan.docx
@@ -1193,8 +1193,86 @@
         </w:rPr>
         <w:t>Thầy kiểm tra báo cáo code 50%.</w:t>
       </w:r>
-      <w:bookmarkStart w:id="0" w:name="_GoBack"/>
-      <w:bookmarkEnd w:id="0"/>
+    </w:p>
+    <w:p>
+      <w:pPr>
+        <w:rPr>
+          <w:b/>
+          <w:sz w:val="36"/>
+        </w:rPr>
+      </w:pPr>
+      <w:r>
+        <w:rPr>
+          <w:b/>
+          <w:sz w:val="36"/>
+        </w:rPr>
+        <w:t>Tuần 6</w:t>
+      </w:r>
+      <w:r>
+        <w:rPr>
+          <w:b/>
+          <w:sz w:val="36"/>
+        </w:rPr>
+        <w:t>:</w:t>
+      </w:r>
+    </w:p>
+    <w:p>
+      <w:pPr>
+        <w:rPr>
+          <w:sz w:val="28"/>
+        </w:rPr>
+      </w:pPr>
+      <w:r>
+        <w:rPr>
+          <w:sz w:val="28"/>
+        </w:rPr>
+        <w:t>Trong tuần  này em biết được :</w:t>
+      </w:r>
+    </w:p>
+    <w:p>
+      <w:pPr>
+        <w:pStyle w:val="ListParagraph"/>
+        <w:numPr>
+          <w:ilvl w:val="0"/>
+          <w:numId w:val="4"/>
+        </w:numPr>
+        <w:rPr>
+          <w:sz w:val="28"/>
+        </w:rPr>
+      </w:pPr>
+      <w:r>
+        <w:rPr>
+          <w:sz w:val="28"/>
+          <w:lang w:val="vi-VN"/>
+        </w:rPr>
+        <w:t>Login, Logout vào trang web admin.</w:t>
+      </w:r>
+    </w:p>
+    <w:p>
+      <w:pPr>
+        <w:pStyle w:val="ListParagraph"/>
+        <w:numPr>
+          <w:ilvl w:val="0"/>
+          <w:numId w:val="4"/>
+        </w:numPr>
+        <w:rPr>
+          <w:sz w:val="28"/>
+        </w:rPr>
+      </w:pPr>
+      <w:r>
+        <w:rPr>
+          <w:sz w:val="28"/>
+          <w:lang w:val="vi-VN"/>
+        </w:rPr>
+        <w:t>Đưa dữ liệu từ wamp vào table trong trang web.</w:t>
+      </w:r>
+    </w:p>
+    <w:p>
+      <w:pPr>
+        <w:rPr>
+          <w:sz w:val="28"/>
+        </w:rPr>
+      </w:pPr>
     </w:p>
     <w:p>
       <w:pPr>
@@ -1222,6 +1300,8 @@
           <w:lang w:val="vi-VN"/>
         </w:rPr>
       </w:pPr>
+      <w:bookmarkStart w:id="0" w:name="_GoBack"/>
+      <w:bookmarkEnd w:id="0"/>
     </w:p>
     <w:sectPr>
       <w:pgSz w:w="12240" w:h="15840"/>

</xml_diff>